<commit_message>
Päivitetty 4 otsikon alle
</commit_message>
<xml_diff>
--- a/Testing_and_audit_report_draft-1.docx
+++ b/Testing_and_audit_report_draft-1.docx
@@ -4619,14 +4619,14 @@
         <w:pStyle w:val="Heading1"/>
       </w:pPr>
       <w:bookmarkStart w:id="0" w:name="_Toc502861643"/>
-      <w:bookmarkStart w:id="1" w:name="_Toc500698262"/>
-      <w:bookmarkStart w:id="2" w:name="_Toc502949696"/>
+      <w:bookmarkStart w:id="1" w:name="_Toc502949696"/>
+      <w:bookmarkStart w:id="2" w:name="_Toc500698262"/>
       <w:r>
         <w:lastRenderedPageBreak/>
         <w:t>Introduction</w:t>
       </w:r>
       <w:bookmarkEnd w:id="0"/>
-      <w:bookmarkEnd w:id="2"/>
+      <w:bookmarkEnd w:id="1"/>
     </w:p>
     <w:p>
       <w:pPr>
@@ -4650,71 +4650,57 @@
         <w:rPr>
           <w:lang w:val="en-US"/>
         </w:rPr>
-        <w:t xml:space="preserve"> Report includes external and internal network security tests performed against th</w:t>
-      </w:r>
-      <w:bookmarkStart w:id="3" w:name="_GoBack"/>
+        <w:t xml:space="preserve"> Report includes external and internal network security tests performed against the LDIL corporate network. The goal of the technical security audit is to form overall picture relating to state of the security and offer recommendations for future improvements. </w:t>
+      </w:r>
+    </w:p>
+    <w:p>
+      <w:pPr>
+        <w:pStyle w:val="Heading1"/>
+      </w:pPr>
+      <w:bookmarkStart w:id="3" w:name="_Toc502861644"/>
+      <w:bookmarkStart w:id="4" w:name="_Toc502949697"/>
+      <w:r>
+        <w:t>Target organization</w:t>
+      </w:r>
       <w:bookmarkEnd w:id="3"/>
-      <w:r>
-        <w:rPr>
-          <w:lang w:val="en-US"/>
-        </w:rPr>
-        <w:t xml:space="preserve">e LDIL corporate network. The goal of the technical security audit is to form overall picture relating to state of the security and offer recommendations for future improvements. </w:t>
+      <w:bookmarkEnd w:id="4"/>
+    </w:p>
+    <w:p>
+      <w:pPr>
+        <w:rPr>
+          <w:lang w:val="en-US"/>
+        </w:rPr>
+      </w:pPr>
+      <w:r>
+        <w:rPr>
+          <w:lang w:val="en-US"/>
+        </w:rPr>
+        <w:t>LDIL is a national e-tailing company that also has one physical retail store with a POS-system. LDIL business environment consists of information systems and different n</w:t>
+      </w:r>
+      <w:r>
+        <w:rPr>
+          <w:lang w:val="en-US"/>
+        </w:rPr>
+        <w:t xml:space="preserve">etwork domains. </w:t>
+      </w:r>
+      <w:r>
+        <w:rPr>
+          <w:lang w:val="en-US"/>
+        </w:rPr>
+        <w:t>Target of this evaluation is LDIL's systems and networks related to customer and payment information.</w:t>
       </w:r>
     </w:p>
     <w:p>
       <w:pPr>
         <w:pStyle w:val="Heading1"/>
       </w:pPr>
-      <w:bookmarkStart w:id="4" w:name="_Toc502861644"/>
-      <w:bookmarkStart w:id="5" w:name="_Toc502949697"/>
-      <w:r>
-        <w:t>Target organization</w:t>
-      </w:r>
-      <w:bookmarkEnd w:id="4"/>
+      <w:bookmarkStart w:id="5" w:name="_Toc502861645"/>
+      <w:bookmarkStart w:id="6" w:name="_Toc502949698"/>
+      <w:r>
+        <w:t>Scope of the audit</w:t>
+      </w:r>
       <w:bookmarkEnd w:id="5"/>
-    </w:p>
-    <w:p>
-      <w:pPr>
-        <w:rPr>
-          <w:lang w:val="en-US"/>
-        </w:rPr>
-      </w:pPr>
-      <w:r>
-        <w:rPr>
-          <w:lang w:val="en-US"/>
-        </w:rPr>
-        <w:t>LDIL is a national e-tailing company that also has one physical retail store with a POS-system. LDIL business environment consists of information systems and different n</w:t>
-      </w:r>
-      <w:r>
-        <w:rPr>
-          <w:lang w:val="en-US"/>
-        </w:rPr>
-        <w:t>etwork domains. Target of this audit</w:t>
-      </w:r>
-      <w:r>
-        <w:rPr>
-          <w:lang w:val="en-US"/>
-        </w:rPr>
-        <w:t xml:space="preserve"> is LDIL's systems and networks</w:t>
-      </w:r>
-      <w:r>
-        <w:rPr>
-          <w:lang w:val="en-US"/>
-        </w:rPr>
-        <w:t>.</w:t>
-      </w:r>
-    </w:p>
-    <w:p>
-      <w:pPr>
-        <w:pStyle w:val="Heading1"/>
-      </w:pPr>
-      <w:bookmarkStart w:id="6" w:name="_Toc502861645"/>
-      <w:bookmarkStart w:id="7" w:name="_Toc502949698"/>
-      <w:r>
-        <w:t>Scope of the audit</w:t>
-      </w:r>
       <w:bookmarkEnd w:id="6"/>
-      <w:bookmarkEnd w:id="7"/>
     </w:p>
     <w:p>
       <w:pPr>
@@ -4865,12 +4851,12 @@
       <w:pPr>
         <w:pStyle w:val="Heading1"/>
       </w:pPr>
-      <w:bookmarkStart w:id="8" w:name="_Toc502949699"/>
+      <w:bookmarkStart w:id="7" w:name="_Toc502949699"/>
       <w:r>
         <w:lastRenderedPageBreak/>
         <w:t>Audit activities</w:t>
       </w:r>
-      <w:bookmarkEnd w:id="8"/>
+      <w:bookmarkEnd w:id="7"/>
     </w:p>
     <w:p>
       <w:pPr>
@@ -4910,40 +4896,43 @@
         </w:rPr>
         <w:t xml:space="preserve"> to perform the audit.</w:t>
       </w:r>
-    </w:p>
-    <w:p>
-      <w:pPr>
-        <w:pStyle w:val="ListParagraph"/>
-        <w:numPr>
-          <w:ilvl w:val="0"/>
-          <w:numId w:val="41"/>
-        </w:numPr>
-      </w:pPr>
-      <w:r>
-        <w:rPr>
-          <w:color w:val="FF0000"/>
-        </w:rPr>
-        <w:t>Nististä tähän niitä taustavaatimuksia o</w:t>
-      </w:r>
-      <w:r>
-        <w:rPr>
-          <w:color w:val="FF0000"/>
-        </w:rPr>
-        <w:t xml:space="preserve">saamisesta </w:t>
+      <w:r>
+        <w:rPr>
+          <w:lang w:val="en-US"/>
+        </w:rPr>
+        <w:t xml:space="preserve"> </w:t>
+      </w:r>
+      <w:r>
+        <w:rPr>
+          <w:lang w:val="en-US"/>
+        </w:rPr>
+        <w:t>T</w:t>
+      </w:r>
+      <w:r>
+        <w:rPr>
+          <w:lang w:val="en-US"/>
+        </w:rPr>
+        <w:t>he auditing groups were formed to most effectively</w:t>
+      </w:r>
+      <w:r>
+        <w:rPr>
+          <w:lang w:val="en-US"/>
+        </w:rPr>
+        <w:t xml:space="preserve"> utilize the assessor’s skills. Petri and </w:t>
       </w:r>
       <w:proofErr w:type="spellStart"/>
       <w:r>
         <w:rPr>
-          <w:color w:val="FF0000"/>
-        </w:rPr>
-        <w:t>jne</w:t>
+          <w:lang w:val="en-US"/>
+        </w:rPr>
+        <w:t>Jouni</w:t>
       </w:r>
       <w:proofErr w:type="spellEnd"/>
       <w:r>
         <w:rPr>
-          <w:color w:val="FF0000"/>
-        </w:rPr>
-        <w:t>…</w:t>
+          <w:lang w:val="en-US"/>
+        </w:rPr>
+        <w:t xml:space="preserve"> were chosen as lead auditors to facilitate the auditing process.</w:t>
       </w:r>
     </w:p>
     <w:p>
@@ -4992,6 +4981,24 @@
         <w:t>Pinja</w:t>
       </w:r>
       <w:proofErr w:type="spellEnd"/>
+      <w:r>
+        <w:rPr>
+          <w:lang w:val="en-US"/>
+        </w:rPr>
+        <w:t xml:space="preserve"> (</w:t>
+      </w:r>
+      <w:r>
+        <w:rPr>
+          <w:lang w:val="en-US"/>
+        </w:rPr>
+        <w:t>Publicly available networks</w:t>
+      </w:r>
+      <w:r>
+        <w:rPr>
+          <w:lang w:val="en-US"/>
+        </w:rPr>
+        <w:t xml:space="preserve">) </w:t>
+      </w:r>
     </w:p>
     <w:p>
       <w:pPr>
@@ -5032,6 +5039,24 @@
         <w:t>Janne</w:t>
       </w:r>
       <w:proofErr w:type="spellEnd"/>
+      <w:r>
+        <w:rPr>
+          <w:lang w:val="en-US"/>
+        </w:rPr>
+        <w:t xml:space="preserve"> (</w:t>
+      </w:r>
+      <w:r>
+        <w:rPr>
+          <w:lang w:val="en-US"/>
+        </w:rPr>
+        <w:t>Workstation network and WEB testing</w:t>
+      </w:r>
+      <w:r>
+        <w:rPr>
+          <w:lang w:val="en-US"/>
+        </w:rPr>
+        <w:t>)</w:t>
+      </w:r>
     </w:p>
     <w:p>
       <w:pPr>
@@ -5072,13 +5097,180 @@
         </w:rPr>
         <w:t xml:space="preserve"> &amp; Petri</w:t>
       </w:r>
-    </w:p>
-    <w:p>
-      <w:pPr>
-        <w:rPr>
-          <w:lang w:val="en-US"/>
-        </w:rPr>
-      </w:pPr>
+      <w:r>
+        <w:rPr>
+          <w:lang w:val="en-US"/>
+        </w:rPr>
+        <w:t xml:space="preserve"> (</w:t>
+      </w:r>
+      <w:r>
+        <w:rPr>
+          <w:lang w:val="en-US"/>
+        </w:rPr>
+        <w:t>Management networks</w:t>
+      </w:r>
+      <w:r>
+        <w:rPr>
+          <w:lang w:val="en-US"/>
+        </w:rPr>
+        <w:t>)</w:t>
+      </w:r>
+    </w:p>
+    <w:p>
+      <w:pPr>
+        <w:rPr>
+          <w:lang w:val="en-US"/>
+        </w:rPr>
+      </w:pPr>
+      <w:r>
+        <w:rPr>
+          <w:lang w:val="en-US"/>
+        </w:rPr>
+        <w:t xml:space="preserve">Network segments to be audited were divided based on workload estimates and logical </w:t>
+      </w:r>
+      <w:bookmarkStart w:id="8" w:name="_Toc502949700"/>
+      <w:r>
+        <w:rPr>
+          <w:lang w:val="en-US"/>
+        </w:rPr>
+        <w:t>entities.</w:t>
+      </w:r>
+    </w:p>
+    <w:p>
+      <w:pPr>
+        <w:rPr>
+          <w:lang w:val="en-US"/>
+        </w:rPr>
+      </w:pPr>
+      <w:r>
+        <w:rPr>
+          <w:lang w:val="en-US"/>
+        </w:rPr>
+        <w:t>Internal auditing activities were conducted by using virtualized Kali workstations and tools installed on them. These workstations had interfaces on all relevant network segments. External auditing activities were conducted by using RGCE internet workstation located outside of the LDIL network perimeter.</w:t>
+      </w:r>
+    </w:p>
+    <w:p>
+      <w:pPr>
+        <w:rPr>
+          <w:lang w:val="en-US"/>
+        </w:rPr>
+      </w:pPr>
+      <w:r>
+        <w:rPr>
+          <w:lang w:val="en-US"/>
+        </w:rPr>
+        <w:t xml:space="preserve">LDIL firewall rules (Palo Alto and </w:t>
+      </w:r>
+      <w:proofErr w:type="spellStart"/>
+      <w:r>
+        <w:rPr>
+          <w:lang w:val="en-US"/>
+        </w:rPr>
+        <w:t>pfsense</w:t>
+      </w:r>
+      <w:proofErr w:type="spellEnd"/>
+      <w:r>
+        <w:rPr>
+          <w:lang w:val="en-US"/>
+        </w:rPr>
+        <w:t>) were reviewed to find possible shortcomings.</w:t>
+      </w:r>
+    </w:p>
+    <w:p>
+      <w:pPr>
+        <w:pStyle w:val="Heading2"/>
+        <w:rPr>
+          <w:lang w:val="en-US"/>
+        </w:rPr>
+      </w:pPr>
+      <w:r>
+        <w:rPr>
+          <w:lang w:val="en-US"/>
+        </w:rPr>
+        <w:t>Publicly available networks (DMZ, etc.)</w:t>
+      </w:r>
+      <w:bookmarkEnd w:id="8"/>
+    </w:p>
+    <w:p>
+      <w:pPr>
+        <w:rPr>
+          <w:color w:val="FF0000"/>
+          <w:lang w:val="en-US"/>
+        </w:rPr>
+      </w:pPr>
+      <w:proofErr w:type="spellStart"/>
+      <w:r>
+        <w:rPr>
+          <w:color w:val="FF0000"/>
+          <w:lang w:val="en-US"/>
+        </w:rPr>
+        <w:t>Kertokaa</w:t>
+      </w:r>
+      <w:proofErr w:type="spellEnd"/>
+      <w:r>
+        <w:rPr>
+          <w:color w:val="FF0000"/>
+          <w:lang w:val="en-US"/>
+        </w:rPr>
+        <w:t xml:space="preserve"> </w:t>
+      </w:r>
+      <w:proofErr w:type="spellStart"/>
+      <w:r>
+        <w:rPr>
+          <w:color w:val="FF0000"/>
+          <w:lang w:val="en-US"/>
+        </w:rPr>
+        <w:t>omin</w:t>
+      </w:r>
+      <w:proofErr w:type="spellEnd"/>
+      <w:r>
+        <w:rPr>
+          <w:color w:val="FF0000"/>
+          <w:lang w:val="en-US"/>
+        </w:rPr>
+        <w:t xml:space="preserve"> </w:t>
+      </w:r>
+      <w:proofErr w:type="spellStart"/>
+      <w:r>
+        <w:rPr>
+          <w:color w:val="FF0000"/>
+          <w:lang w:val="en-US"/>
+        </w:rPr>
+        <w:t>sanoin</w:t>
+      </w:r>
+      <w:proofErr w:type="spellEnd"/>
+      <w:r>
+        <w:rPr>
+          <w:color w:val="FF0000"/>
+          <w:lang w:val="en-US"/>
+        </w:rPr>
+        <w:t xml:space="preserve"> </w:t>
+      </w:r>
+      <w:proofErr w:type="spellStart"/>
+      <w:r>
+        <w:rPr>
+          <w:color w:val="FF0000"/>
+          <w:lang w:val="en-US"/>
+        </w:rPr>
+        <w:t>mitä</w:t>
+      </w:r>
+      <w:proofErr w:type="spellEnd"/>
+      <w:r>
+        <w:rPr>
+          <w:color w:val="FF0000"/>
+          <w:lang w:val="en-US"/>
+        </w:rPr>
+        <w:t xml:space="preserve"> </w:t>
+      </w:r>
+      <w:proofErr w:type="spellStart"/>
+      <w:r>
+        <w:rPr>
+          <w:color w:val="FF0000"/>
+          <w:lang w:val="en-US"/>
+        </w:rPr>
+        <w:t>tehty</w:t>
+      </w:r>
+      <w:proofErr w:type="spellEnd"/>
     </w:p>
     <w:p>
       <w:pPr>
@@ -5087,31 +5279,16 @@
           <w:ilvl w:val="0"/>
           <w:numId w:val="36"/>
         </w:numPr>
-      </w:pPr>
-      <w:proofErr w:type="gramStart"/>
-      <w:r>
-        <w:t>Lyhyt kuvaus siitä miksi ja</w:t>
-      </w:r>
-      <w:r>
-        <w:t>ettu näin</w:t>
-      </w:r>
-      <w:proofErr w:type="gramEnd"/>
-    </w:p>
-    <w:p>
-      <w:pPr>
-        <w:pStyle w:val="Heading2"/>
-        <w:rPr>
-          <w:lang w:val="en-US"/>
-        </w:rPr>
-      </w:pPr>
-      <w:bookmarkStart w:id="9" w:name="_Toc502949700"/>
-      <w:r>
-        <w:rPr>
-          <w:lang w:val="en-US"/>
-        </w:rPr>
-        <w:t>Publicly available networks (DMZ, etc.)</w:t>
-      </w:r>
-      <w:bookmarkEnd w:id="9"/>
+        <w:rPr>
+          <w:lang w:val="en-US"/>
+        </w:rPr>
+      </w:pPr>
+      <w:r>
+        <w:rPr>
+          <w:lang w:val="en-US"/>
+        </w:rPr>
+        <w:t>Tools</w:t>
+      </w:r>
     </w:p>
     <w:p>
       <w:pPr>
@@ -5128,7 +5305,267 @@
         <w:rPr>
           <w:lang w:val="en-US"/>
         </w:rPr>
-        <w:t>Tools</w:t>
+        <w:t>Short description of the network</w:t>
+      </w:r>
+    </w:p>
+    <w:p>
+      <w:pPr>
+        <w:pStyle w:val="ListParagraph"/>
+        <w:numPr>
+          <w:ilvl w:val="1"/>
+          <w:numId w:val="36"/>
+        </w:numPr>
+        <w:rPr>
+          <w:lang w:val="en-US"/>
+        </w:rPr>
+      </w:pPr>
+      <w:proofErr w:type="spellStart"/>
+      <w:r>
+        <w:rPr>
+          <w:lang w:val="en-US"/>
+        </w:rPr>
+        <w:t>Perustuu</w:t>
+      </w:r>
+      <w:proofErr w:type="spellEnd"/>
+      <w:r>
+        <w:rPr>
+          <w:lang w:val="en-US"/>
+        </w:rPr>
+        <w:t xml:space="preserve"> </w:t>
+      </w:r>
+      <w:proofErr w:type="spellStart"/>
+      <w:r>
+        <w:rPr>
+          <w:lang w:val="en-US"/>
+        </w:rPr>
+        <w:t>saatuun</w:t>
+      </w:r>
+      <w:proofErr w:type="spellEnd"/>
+      <w:r>
+        <w:rPr>
+          <w:lang w:val="en-US"/>
+        </w:rPr>
+        <w:t xml:space="preserve"> excel-</w:t>
+      </w:r>
+      <w:proofErr w:type="spellStart"/>
+      <w:r>
+        <w:rPr>
+          <w:lang w:val="en-US"/>
+        </w:rPr>
+        <w:t>listaukseen</w:t>
+      </w:r>
+      <w:proofErr w:type="spellEnd"/>
+    </w:p>
+    <w:p>
+      <w:pPr>
+        <w:pStyle w:val="Heading2"/>
+        <w:rPr>
+          <w:lang w:val="en-US"/>
+        </w:rPr>
+      </w:pPr>
+      <w:bookmarkStart w:id="9" w:name="_Toc502949701"/>
+      <w:r>
+        <w:rPr>
+          <w:lang w:val="en-US"/>
+        </w:rPr>
+        <w:t>Workstation network</w:t>
+      </w:r>
+      <w:r>
+        <w:rPr>
+          <w:lang w:val="en-US"/>
+        </w:rPr>
+        <w:t xml:space="preserve"> and WEB testing</w:t>
+      </w:r>
+      <w:r>
+        <w:rPr>
+          <w:lang w:val="en-US"/>
+        </w:rPr>
+        <w:t xml:space="preserve"> (Internal and branch)</w:t>
+      </w:r>
+      <w:bookmarkEnd w:id="9"/>
+    </w:p>
+    <w:p>
+      <w:pPr>
+        <w:rPr>
+          <w:color w:val="FF0000"/>
+          <w:lang w:val="en-US"/>
+        </w:rPr>
+      </w:pPr>
+      <w:proofErr w:type="spellStart"/>
+      <w:r>
+        <w:rPr>
+          <w:color w:val="FF0000"/>
+          <w:lang w:val="en-US"/>
+        </w:rPr>
+        <w:t>Kertokaa</w:t>
+      </w:r>
+      <w:proofErr w:type="spellEnd"/>
+      <w:r>
+        <w:rPr>
+          <w:color w:val="FF0000"/>
+          <w:lang w:val="en-US"/>
+        </w:rPr>
+        <w:t xml:space="preserve"> </w:t>
+      </w:r>
+      <w:proofErr w:type="spellStart"/>
+      <w:r>
+        <w:rPr>
+          <w:color w:val="FF0000"/>
+          <w:lang w:val="en-US"/>
+        </w:rPr>
+        <w:t>omin</w:t>
+      </w:r>
+      <w:proofErr w:type="spellEnd"/>
+      <w:r>
+        <w:rPr>
+          <w:color w:val="FF0000"/>
+          <w:lang w:val="en-US"/>
+        </w:rPr>
+        <w:t xml:space="preserve"> </w:t>
+      </w:r>
+      <w:proofErr w:type="spellStart"/>
+      <w:r>
+        <w:rPr>
+          <w:color w:val="FF0000"/>
+          <w:lang w:val="en-US"/>
+        </w:rPr>
+        <w:t>sanoin</w:t>
+      </w:r>
+      <w:proofErr w:type="spellEnd"/>
+      <w:r>
+        <w:rPr>
+          <w:color w:val="FF0000"/>
+          <w:lang w:val="en-US"/>
+        </w:rPr>
+        <w:t xml:space="preserve"> </w:t>
+      </w:r>
+      <w:proofErr w:type="spellStart"/>
+      <w:r>
+        <w:rPr>
+          <w:color w:val="FF0000"/>
+          <w:lang w:val="en-US"/>
+        </w:rPr>
+        <w:t>mitä</w:t>
+      </w:r>
+      <w:proofErr w:type="spellEnd"/>
+      <w:r>
+        <w:rPr>
+          <w:color w:val="FF0000"/>
+          <w:lang w:val="en-US"/>
+        </w:rPr>
+        <w:t xml:space="preserve"> </w:t>
+      </w:r>
+      <w:proofErr w:type="spellStart"/>
+      <w:r>
+        <w:rPr>
+          <w:color w:val="FF0000"/>
+          <w:lang w:val="en-US"/>
+        </w:rPr>
+        <w:t>tehty</w:t>
+      </w:r>
+      <w:proofErr w:type="spellEnd"/>
+    </w:p>
+    <w:p>
+      <w:pPr>
+        <w:rPr>
+          <w:lang w:val="en-US"/>
+        </w:rPr>
+      </w:pPr>
+    </w:p>
+    <w:p>
+      <w:pPr>
+        <w:pStyle w:val="Heading2"/>
+        <w:rPr>
+          <w:lang w:val="en-US"/>
+        </w:rPr>
+      </w:pPr>
+      <w:bookmarkStart w:id="10" w:name="_Toc502949702"/>
+      <w:r>
+        <w:rPr>
+          <w:lang w:val="en-US"/>
+        </w:rPr>
+        <w:t>Management networks</w:t>
+      </w:r>
+      <w:r>
+        <w:rPr>
+          <w:lang w:val="en-US"/>
+        </w:rPr>
+        <w:t xml:space="preserve"> (MGMT, warehouse and staff)</w:t>
+      </w:r>
+      <w:bookmarkEnd w:id="10"/>
+    </w:p>
+    <w:p>
+      <w:pPr>
+        <w:rPr>
+          <w:lang w:val="en-US"/>
+        </w:rPr>
+      </w:pPr>
+      <w:r>
+        <w:rPr>
+          <w:lang w:val="en-US"/>
+        </w:rPr>
+        <w:t xml:space="preserve">Management networks auditing were conducted first by running a Nessus discovery scan to discover all connected hosts in the segments. Results from this scan were </w:t>
+      </w:r>
+      <w:r>
+        <w:rPr>
+          <w:lang w:val="en-US"/>
+        </w:rPr>
+        <w:lastRenderedPageBreak/>
+        <w:t xml:space="preserve">compared to the </w:t>
+      </w:r>
+      <w:r>
+        <w:rPr>
+          <w:lang w:val="en-US"/>
+        </w:rPr>
+        <w:t xml:space="preserve">LDIL service catalog </w:t>
+      </w:r>
+      <w:r>
+        <w:rPr>
+          <w:lang w:val="en-US"/>
+        </w:rPr>
+        <w:t xml:space="preserve">provided </w:t>
+      </w:r>
+      <w:r>
+        <w:rPr>
+          <w:lang w:val="en-US"/>
+        </w:rPr>
+        <w:t>by LDIL personnel. After determining host’s operating systems and that no unrecognized hosts were not found, a new and more specific Nessus scans were conducted to acquire more information about the systems. Some findings were verified by using OpenVAS tool.</w:t>
+      </w:r>
+    </w:p>
+    <w:p>
+      <w:pPr>
+        <w:pStyle w:val="Heading1"/>
+      </w:pPr>
+      <w:bookmarkStart w:id="11" w:name="_Toc502949703"/>
+      <w:r>
+        <w:t>Main findings</w:t>
+      </w:r>
+      <w:bookmarkEnd w:id="11"/>
+    </w:p>
+    <w:p>
+      <w:pPr>
+        <w:rPr>
+          <w:lang w:val="en-US"/>
+        </w:rPr>
+      </w:pPr>
+      <w:r>
+        <w:rPr>
+          <w:lang w:val="en-US"/>
+        </w:rPr>
+        <w:t>Based on their auditing findings each subgroup presented main findings and summary of these findings is presented here.</w:t>
+      </w:r>
+    </w:p>
+    <w:p>
+      <w:pPr>
+        <w:rPr>
+          <w:lang w:val="en-US"/>
+        </w:rPr>
+      </w:pPr>
+      <w:r>
+        <w:rPr>
+          <w:lang w:val="en-US"/>
+        </w:rPr>
+        <w:t xml:space="preserve">Firewall rule </w:t>
       </w:r>
     </w:p>
     <w:p>
@@ -5138,64 +5575,27 @@
           <w:ilvl w:val="0"/>
           <w:numId w:val="36"/>
         </w:numPr>
-        <w:rPr>
-          <w:lang w:val="en-US"/>
-        </w:rPr>
-      </w:pPr>
-      <w:r>
-        <w:rPr>
-          <w:lang w:val="en-US"/>
-        </w:rPr>
-        <w:t>Short description of the network</w:t>
-      </w:r>
-    </w:p>
-    <w:p>
-      <w:pPr>
-        <w:pStyle w:val="ListParagraph"/>
-        <w:numPr>
-          <w:ilvl w:val="1"/>
-          <w:numId w:val="36"/>
-        </w:numPr>
-        <w:rPr>
-          <w:lang w:val="en-US"/>
-        </w:rPr>
-      </w:pPr>
-      <w:proofErr w:type="spellStart"/>
-      <w:r>
-        <w:rPr>
-          <w:lang w:val="en-US"/>
-        </w:rPr>
-        <w:t>Perustuu</w:t>
-      </w:r>
-      <w:proofErr w:type="spellEnd"/>
-      <w:r>
-        <w:rPr>
-          <w:lang w:val="en-US"/>
-        </w:rPr>
-        <w:t xml:space="preserve"> </w:t>
-      </w:r>
-      <w:proofErr w:type="spellStart"/>
-      <w:r>
-        <w:rPr>
-          <w:lang w:val="en-US"/>
-        </w:rPr>
-        <w:t>saatuun</w:t>
-      </w:r>
-      <w:proofErr w:type="spellEnd"/>
-      <w:r>
-        <w:rPr>
-          <w:lang w:val="en-US"/>
-        </w:rPr>
-        <w:t xml:space="preserve"> excel-</w:t>
-      </w:r>
-      <w:proofErr w:type="spellStart"/>
-      <w:r>
-        <w:rPr>
-          <w:lang w:val="en-US"/>
-        </w:rPr>
-        <w:t>listaukseen</w:t>
-      </w:r>
-      <w:proofErr w:type="spellEnd"/>
+      </w:pPr>
+      <w:proofErr w:type="gramStart"/>
+      <w:r>
+        <w:rPr>
+          <w:color w:val="FF0000"/>
+        </w:rPr>
+        <w:t xml:space="preserve">Yksi näkökulma: </w:t>
+      </w:r>
+      <w:r>
+        <w:rPr>
+          <w:color w:val="FF0000"/>
+        </w:rPr>
+        <w:t>Verrattuna siihen olemassa olevaan d</w:t>
+      </w:r>
+      <w:r>
+        <w:rPr>
+          <w:color w:val="FF0000"/>
+        </w:rPr>
+        <w:t>okumentaation (asiakkaan luovuttamaa)</w:t>
+      </w:r>
+      <w:proofErr w:type="gramEnd"/>
     </w:p>
     <w:p>
       <w:pPr>
@@ -5204,59 +5604,14 @@
           <w:lang w:val="en-US"/>
         </w:rPr>
       </w:pPr>
-      <w:bookmarkStart w:id="10" w:name="_Toc502949701"/>
-      <w:r>
-        <w:rPr>
-          <w:lang w:val="en-US"/>
-        </w:rPr>
-        <w:t>Workstation network (Internal and branch)</w:t>
-      </w:r>
-      <w:bookmarkEnd w:id="10"/>
-    </w:p>
-    <w:p>
-      <w:pPr>
-        <w:pStyle w:val="Heading2"/>
-        <w:rPr>
-          <w:lang w:val="en-US"/>
-        </w:rPr>
-      </w:pPr>
-      <w:bookmarkStart w:id="11" w:name="_Toc502949702"/>
-      <w:r>
-        <w:rPr>
-          <w:lang w:val="en-US"/>
-        </w:rPr>
-        <w:t>Management networks</w:t>
-      </w:r>
-      <w:r>
-        <w:rPr>
-          <w:lang w:val="en-US"/>
-        </w:rPr>
-        <w:t xml:space="preserve"> (MGMT, warehouse and staff)</w:t>
-      </w:r>
-      <w:bookmarkEnd w:id="11"/>
-    </w:p>
-    <w:p>
-      <w:pPr>
-        <w:pStyle w:val="Heading1"/>
-      </w:pPr>
-      <w:bookmarkStart w:id="12" w:name="_Toc502949703"/>
-      <w:r>
-        <w:t>Main findings</w:t>
+      <w:bookmarkStart w:id="12" w:name="_Toc502949704"/>
+      <w:r>
+        <w:rPr>
+          <w:lang w:val="en-US"/>
+        </w:rPr>
+        <w:t>Publicly available networks (DMZ, etc.)</w:t>
       </w:r>
       <w:bookmarkEnd w:id="12"/>
-    </w:p>
-    <w:p>
-      <w:pPr>
-        <w:rPr>
-          <w:lang w:val="en-US"/>
-        </w:rPr>
-      </w:pPr>
-      <w:r>
-        <w:rPr>
-          <w:lang w:val="en-US"/>
-        </w:rPr>
-        <w:t>Based on their auditing findings each subgroup presented main findings and summary of these findings is presented here.</w:t>
-      </w:r>
     </w:p>
     <w:p>
       <w:pPr>
@@ -5265,43 +5620,46 @@
           <w:ilvl w:val="0"/>
           <w:numId w:val="36"/>
         </w:numPr>
-      </w:pPr>
-      <w:proofErr w:type="gramStart"/>
-      <w:r>
-        <w:rPr>
-          <w:color w:val="FF0000"/>
-        </w:rPr>
-        <w:t xml:space="preserve">Yksi näkökulma: </w:t>
-      </w:r>
-      <w:r>
-        <w:rPr>
-          <w:color w:val="FF0000"/>
-        </w:rPr>
-        <w:t>Verrattuna siihen olemassa olevaan d</w:t>
-      </w:r>
-      <w:r>
-        <w:rPr>
-          <w:color w:val="FF0000"/>
-        </w:rPr>
-        <w:t>okumentaation (asiakkaan luovuttamaa)</w:t>
-      </w:r>
-      <w:proofErr w:type="gramEnd"/>
-    </w:p>
-    <w:p>
-      <w:pPr>
-        <w:pStyle w:val="Heading2"/>
-        <w:rPr>
-          <w:lang w:val="en-US"/>
-        </w:rPr>
-      </w:pPr>
-      <w:bookmarkStart w:id="13" w:name="_Toc502949704"/>
-      <w:r>
-        <w:rPr>
-          <w:lang w:val="en-US"/>
-        </w:rPr>
-        <w:t>Publicly available networks (DMZ, etc.)</w:t>
-      </w:r>
-      <w:bookmarkEnd w:id="13"/>
+        <w:rPr>
+          <w:lang w:val="en-US"/>
+        </w:rPr>
+      </w:pPr>
+      <w:proofErr w:type="spellStart"/>
+      <w:r>
+        <w:rPr>
+          <w:lang w:val="en-US"/>
+        </w:rPr>
+        <w:t>Yleiskuvaus</w:t>
+      </w:r>
+      <w:proofErr w:type="spellEnd"/>
+      <w:r>
+        <w:rPr>
+          <w:lang w:val="en-US"/>
+        </w:rPr>
+        <w:t xml:space="preserve"> </w:t>
+      </w:r>
+      <w:proofErr w:type="spellStart"/>
+      <w:r>
+        <w:rPr>
+          <w:lang w:val="en-US"/>
+        </w:rPr>
+        <w:t>verkon</w:t>
+      </w:r>
+      <w:proofErr w:type="spellEnd"/>
+      <w:r>
+        <w:rPr>
+          <w:lang w:val="en-US"/>
+        </w:rPr>
+        <w:t xml:space="preserve"> </w:t>
+      </w:r>
+      <w:proofErr w:type="spellStart"/>
+      <w:r>
+        <w:rPr>
+          <w:lang w:val="en-US"/>
+        </w:rPr>
+        <w:t>tilasta</w:t>
+      </w:r>
+      <w:proofErr w:type="spellEnd"/>
     </w:p>
     <w:p>
       <w:pPr>
@@ -5314,198 +5672,199 @@
           <w:lang w:val="en-US"/>
         </w:rPr>
       </w:pPr>
+    </w:p>
+    <w:p>
+      <w:pPr>
+        <w:pStyle w:val="Heading2"/>
+        <w:rPr>
+          <w:lang w:val="en-US"/>
+        </w:rPr>
+      </w:pPr>
+      <w:bookmarkStart w:id="13" w:name="_Toc502949705"/>
+      <w:r>
+        <w:rPr>
+          <w:lang w:val="en-US"/>
+        </w:rPr>
+        <w:t>Workstation network (Internal and branch)</w:t>
+      </w:r>
+      <w:bookmarkEnd w:id="13"/>
+    </w:p>
+    <w:p>
+      <w:pPr>
+        <w:pStyle w:val="Heading2"/>
+        <w:rPr>
+          <w:lang w:val="en-US"/>
+        </w:rPr>
+      </w:pPr>
+      <w:bookmarkStart w:id="14" w:name="_Toc502949706"/>
+      <w:r>
+        <w:rPr>
+          <w:lang w:val="en-US"/>
+        </w:rPr>
+        <w:t>Management networks (MGMT, warehouse and staff)</w:t>
+      </w:r>
+      <w:bookmarkEnd w:id="14"/>
+    </w:p>
+    <w:p>
+      <w:pPr>
+        <w:rPr>
+          <w:lang w:val="en-US"/>
+        </w:rPr>
+      </w:pPr>
+      <w:r>
+        <w:rPr>
+          <w:lang w:val="en-US"/>
+        </w:rPr>
+        <w:t>Based on information gathered during the auditing activities most of the systems were poorly updated and therefore many security vulnerabilities were found.</w:t>
+      </w:r>
+    </w:p>
+    <w:p>
+      <w:pPr>
+        <w:rPr>
+          <w:lang w:val="en-US"/>
+        </w:rPr>
+      </w:pPr>
+    </w:p>
+    <w:p>
+      <w:pPr>
+        <w:pStyle w:val="Heading1"/>
+      </w:pPr>
+      <w:bookmarkStart w:id="15" w:name="_Toc502949707"/>
+      <w:r>
+        <w:t>Recommendations</w:t>
+      </w:r>
+      <w:bookmarkEnd w:id="15"/>
+    </w:p>
+    <w:p>
+      <w:pPr>
+        <w:rPr>
+          <w:lang w:val="en-US"/>
+        </w:rPr>
+      </w:pPr>
+      <w:r>
+        <w:rPr>
+          <w:lang w:val="en-US"/>
+        </w:rPr>
+        <w:t>Fix update process to keep everything updated</w:t>
+      </w:r>
+      <w:r>
+        <w:rPr>
+          <w:lang w:val="en-US"/>
+        </w:rPr>
+        <w:t xml:space="preserve"> and</w:t>
+      </w:r>
+      <w:r>
+        <w:rPr>
+          <w:lang w:val="en-US"/>
+        </w:rPr>
+        <w:t xml:space="preserve"> fix firewall rules</w:t>
+      </w:r>
+      <w:r>
+        <w:rPr>
+          <w:lang w:val="en-US"/>
+        </w:rPr>
+        <w:t>.</w:t>
+      </w:r>
+    </w:p>
+    <w:p>
+      <w:pPr>
+        <w:pStyle w:val="Heading1"/>
+      </w:pPr>
+      <w:bookmarkStart w:id="16" w:name="_Toc502949708"/>
+      <w:r>
+        <w:t xml:space="preserve">Detailed </w:t>
+      </w:r>
+      <w:r>
+        <w:t>Technical Report</w:t>
+      </w:r>
+      <w:bookmarkEnd w:id="2"/>
+      <w:bookmarkEnd w:id="16"/>
+    </w:p>
+    <w:p>
+      <w:pPr>
+        <w:jc w:val="both"/>
+        <w:rPr>
+          <w:lang w:val="en-US"/>
+        </w:rPr>
+      </w:pPr>
+      <w:r>
+        <w:rPr>
+          <w:lang w:val="en-US"/>
+        </w:rPr>
+        <w:t xml:space="preserve">Group A </w:t>
+      </w:r>
+      <w:r>
+        <w:rPr>
+          <w:lang w:val="en-US"/>
+        </w:rPr>
+        <w:t xml:space="preserve">technical security testers </w:t>
+      </w:r>
+      <w:r>
+        <w:rPr>
+          <w:lang w:val="en-US"/>
+        </w:rPr>
+        <w:t>were</w:t>
+      </w:r>
+      <w:r>
+        <w:rPr>
+          <w:lang w:val="en-US"/>
+        </w:rPr>
+        <w:t xml:space="preserve"> utilized to test and audit the LDIL corporate network thoroughly. Throughout the testing process, set of tools and preplanned test cases are planned - based on use cases given on LDIL business logic. The architecture of the LDIL is known as well as LDIL personnel are aware that audit and testing is </w:t>
+      </w:r>
+      <w:r>
+        <w:rPr>
+          <w:lang w:val="en-US"/>
+        </w:rPr>
+        <w:lastRenderedPageBreak/>
+        <w:t>performed to the corporate system. The testing type lies between crystal and grey-box combination - mainly testing the tester’s effectiveness and also the vulnerabilities on outdated system.</w:t>
+      </w:r>
+      <w:r>
+        <w:rPr>
+          <w:lang w:val="en-US"/>
+        </w:rPr>
+        <w:t xml:space="preserve"> </w:t>
+      </w:r>
+      <w:bookmarkStart w:id="17" w:name="_Toc500698263"/>
+    </w:p>
+    <w:p>
+      <w:pPr>
+        <w:pStyle w:val="Heading2"/>
+      </w:pPr>
+      <w:bookmarkStart w:id="18" w:name="_Toc502949709"/>
       <w:proofErr w:type="spellStart"/>
       <w:r>
-        <w:rPr>
-          <w:lang w:val="en-US"/>
-        </w:rPr>
-        <w:t>Yleiskuvaus</w:t>
-      </w:r>
+        <w:t>Tool</w:t>
+      </w:r>
+      <w:bookmarkEnd w:id="17"/>
+      <w:r>
+        <w:t>ing</w:t>
+      </w:r>
+      <w:bookmarkEnd w:id="18"/>
       <w:proofErr w:type="spellEnd"/>
-      <w:r>
-        <w:rPr>
-          <w:lang w:val="en-US"/>
-        </w:rPr>
-        <w:t xml:space="preserve"> </w:t>
-      </w:r>
-      <w:proofErr w:type="spellStart"/>
-      <w:r>
-        <w:rPr>
-          <w:lang w:val="en-US"/>
-        </w:rPr>
-        <w:t>verkon</w:t>
-      </w:r>
-      <w:proofErr w:type="spellEnd"/>
-      <w:r>
-        <w:rPr>
-          <w:lang w:val="en-US"/>
-        </w:rPr>
-        <w:t xml:space="preserve"> </w:t>
-      </w:r>
-      <w:proofErr w:type="spellStart"/>
-      <w:r>
-        <w:rPr>
-          <w:lang w:val="en-US"/>
-        </w:rPr>
-        <w:t>tilasta</w:t>
-      </w:r>
-      <w:proofErr w:type="spellEnd"/>
-    </w:p>
-    <w:p>
-      <w:pPr>
-        <w:pStyle w:val="ListParagraph"/>
-        <w:numPr>
-          <w:ilvl w:val="0"/>
-          <w:numId w:val="36"/>
-        </w:numPr>
-        <w:rPr>
-          <w:lang w:val="en-US"/>
-        </w:rPr>
-      </w:pPr>
-    </w:p>
-    <w:p>
-      <w:pPr>
-        <w:pStyle w:val="Heading2"/>
-        <w:rPr>
-          <w:lang w:val="en-US"/>
-        </w:rPr>
-      </w:pPr>
-      <w:bookmarkStart w:id="14" w:name="_Toc502949705"/>
-      <w:r>
-        <w:rPr>
-          <w:lang w:val="en-US"/>
-        </w:rPr>
-        <w:t>Workstation network (Internal and branch)</w:t>
-      </w:r>
-      <w:bookmarkEnd w:id="14"/>
-    </w:p>
-    <w:p>
-      <w:pPr>
-        <w:pStyle w:val="Heading2"/>
-        <w:rPr>
-          <w:lang w:val="en-US"/>
-        </w:rPr>
-      </w:pPr>
-      <w:bookmarkStart w:id="15" w:name="_Toc502949706"/>
-      <w:r>
-        <w:rPr>
-          <w:lang w:val="en-US"/>
-        </w:rPr>
-        <w:t>Management networks (MGMT, warehouse and staff)</w:t>
-      </w:r>
-      <w:bookmarkEnd w:id="15"/>
-    </w:p>
-    <w:p>
-      <w:pPr>
-        <w:rPr>
-          <w:lang w:val="en-US"/>
-        </w:rPr>
-      </w:pPr>
-    </w:p>
-    <w:p>
-      <w:pPr>
-        <w:pStyle w:val="Heading1"/>
-      </w:pPr>
-      <w:bookmarkStart w:id="16" w:name="_Toc502949707"/>
-      <w:r>
-        <w:lastRenderedPageBreak/>
-        <w:t>Recommendations</w:t>
-      </w:r>
-      <w:bookmarkEnd w:id="16"/>
-    </w:p>
-    <w:p>
-      <w:pPr>
-        <w:rPr>
-          <w:lang w:val="en-US"/>
-        </w:rPr>
-      </w:pPr>
-      <w:r>
-        <w:rPr>
-          <w:lang w:val="en-US"/>
-        </w:rPr>
-        <w:t>Fix update process to keep everything updated</w:t>
-      </w:r>
-      <w:r>
-        <w:rPr>
-          <w:lang w:val="en-US"/>
-        </w:rPr>
-        <w:t xml:space="preserve"> and</w:t>
-      </w:r>
-      <w:r>
-        <w:rPr>
-          <w:lang w:val="en-US"/>
-        </w:rPr>
-        <w:t xml:space="preserve"> fix firewall rules</w:t>
-      </w:r>
-      <w:r>
-        <w:rPr>
-          <w:lang w:val="en-US"/>
-        </w:rPr>
-        <w:t>.</w:t>
-      </w:r>
-    </w:p>
-    <w:p>
-      <w:pPr>
-        <w:pStyle w:val="Heading1"/>
-      </w:pPr>
-      <w:bookmarkStart w:id="17" w:name="_Toc502949708"/>
-      <w:r>
-        <w:t xml:space="preserve">Detailed </w:t>
-      </w:r>
-      <w:r>
-        <w:t>Technical Report</w:t>
-      </w:r>
-      <w:bookmarkEnd w:id="1"/>
-      <w:bookmarkEnd w:id="17"/>
-    </w:p>
-    <w:p>
-      <w:pPr>
-        <w:jc w:val="both"/>
-        <w:rPr>
-          <w:lang w:val="en-US"/>
-        </w:rPr>
-      </w:pPr>
-      <w:r>
-        <w:rPr>
-          <w:lang w:val="en-US"/>
-        </w:rPr>
-        <w:t>YTC16S1 technical security testers are utilized to test and audit the LDIL corporate network thoroughly. Throughout the testing process, set of tools and preplanned test cases are planned - based on use cases given on LDIL business logic. The architecture of the LDIL is known as well as LDIL personnel are aware that audit and testing is performed to the corporate system. The testing type lies between crystal and grey-box combination - mainly testing the tester’s effectiveness and also the vulnerabilities on outdated system.</w:t>
-      </w:r>
-      <w:r>
-        <w:rPr>
-          <w:lang w:val="en-US"/>
-        </w:rPr>
-        <w:t xml:space="preserve"> </w:t>
-      </w:r>
-      <w:bookmarkStart w:id="18" w:name="_Toc500698263"/>
-    </w:p>
-    <w:p>
-      <w:pPr>
-        <w:pStyle w:val="Heading2"/>
-      </w:pPr>
-      <w:bookmarkStart w:id="19" w:name="_Toc502949709"/>
-      <w:proofErr w:type="spellStart"/>
-      <w:r>
-        <w:t>Tool</w:t>
-      </w:r>
-      <w:bookmarkEnd w:id="18"/>
-      <w:r>
-        <w:t>ing</w:t>
-      </w:r>
-      <w:bookmarkEnd w:id="19"/>
-      <w:proofErr w:type="spellEnd"/>
-    </w:p>
-    <w:p>
-      <w:pPr>
-        <w:rPr>
-          <w:lang w:val="en-US"/>
-        </w:rPr>
-      </w:pPr>
-      <w:r>
-        <w:rPr>
-          <w:lang w:val="en-US"/>
-        </w:rPr>
-        <w:t>The following tools were used to conduct the security assessment.</w:t>
+    </w:p>
+    <w:p>
+      <w:pPr>
+        <w:rPr>
+          <w:lang w:val="en-US"/>
+        </w:rPr>
+      </w:pPr>
+      <w:r>
+        <w:rPr>
+          <w:lang w:val="en-US"/>
+        </w:rPr>
+        <w:t>The following tools</w:t>
+      </w:r>
+      <w:r>
+        <w:rPr>
+          <w:lang w:val="en-US"/>
+        </w:rPr>
+        <w:t xml:space="preserve"> listed in table 1</w:t>
+      </w:r>
+      <w:r>
+        <w:rPr>
+          <w:lang w:val="en-US"/>
+        </w:rPr>
+        <w:t xml:space="preserve"> were used to conduct the security assessment.</w:t>
       </w:r>
       <w:r>
         <w:rPr>
@@ -5740,11 +6099,11 @@
       <w:pPr>
         <w:pStyle w:val="Heading2"/>
       </w:pPr>
-      <w:bookmarkStart w:id="20" w:name="_Toc500698264"/>
+      <w:bookmarkStart w:id="19" w:name="_Toc500698264"/>
       <w:r>
         <w:t xml:space="preserve"> </w:t>
       </w:r>
-      <w:bookmarkStart w:id="21" w:name="_Toc502949710"/>
+      <w:bookmarkStart w:id="20" w:name="_Toc502949710"/>
       <w:proofErr w:type="spellStart"/>
       <w:r>
         <w:t>Executed</w:t>
@@ -5765,21 +6124,47 @@
       <w:r>
         <w:t>Cases</w:t>
       </w:r>
+      <w:bookmarkEnd w:id="19"/>
       <w:bookmarkEnd w:id="20"/>
+      <w:proofErr w:type="spellEnd"/>
+    </w:p>
+    <w:p>
+      <w:pPr>
+        <w:rPr>
+          <w:lang w:val="en-US"/>
+        </w:rPr>
+      </w:pPr>
+      <w:r>
+        <w:rPr>
+          <w:lang w:val="en-US"/>
+        </w:rPr>
+        <w:t>T</w:t>
+      </w:r>
+      <w:r>
+        <w:rPr>
+          <w:lang w:val="en-US"/>
+        </w:rPr>
+        <w:t>able</w:t>
+      </w:r>
+      <w:r>
+        <w:rPr>
+          <w:lang w:val="en-US"/>
+        </w:rPr>
+        <w:t xml:space="preserve"> 2</w:t>
+      </w:r>
+      <w:r>
+        <w:rPr>
+          <w:lang w:val="en-US"/>
+        </w:rPr>
+        <w:t xml:space="preserve"> contains a list of tes</w:t>
+      </w:r>
+      <w:bookmarkStart w:id="21" w:name="_GoBack"/>
       <w:bookmarkEnd w:id="21"/>
-      <w:proofErr w:type="spellEnd"/>
-    </w:p>
-    <w:p>
-      <w:pPr>
-        <w:rPr>
-          <w:lang w:val="en-US"/>
-        </w:rPr>
-      </w:pPr>
-      <w:r>
-        <w:rPr>
-          <w:lang w:val="en-US"/>
-        </w:rPr>
-        <w:t xml:space="preserve">The following table contains a list of tests that were conducted during the test. This table does not contain any indication whether or not the test found any vulnerabilities. </w:t>
+      <w:r>
+        <w:rPr>
+          <w:lang w:val="en-US"/>
+        </w:rPr>
+        <w:t xml:space="preserve">ts that were conducted during the test. This table does not contain any indication whether or not the test found any vulnerabilities. </w:t>
       </w:r>
       <w:r>
         <w:rPr>
@@ -5821,21 +6206,33 @@
       </w:pPr>
       <w:proofErr w:type="spellStart"/>
       <w:r>
-        <w:lastRenderedPageBreak/>
         <w:t>Table</w:t>
       </w:r>
       <w:proofErr w:type="spellEnd"/>
       <w:r>
         <w:t xml:space="preserve"> </w:t>
       </w:r>
-      <w:fldSimple w:instr=" SEQ Table \* ARABIC ">
-        <w:r>
-          <w:rPr>
-            <w:noProof/>
-          </w:rPr>
-          <w:t>2</w:t>
-        </w:r>
-      </w:fldSimple>
+      <w:r>
+        <w:fldChar w:fldCharType="begin"/>
+      </w:r>
+      <w:r>
+        <w:instrText xml:space="preserve"> SEQ Table \* ARABIC </w:instrText>
+      </w:r>
+      <w:r>
+        <w:fldChar w:fldCharType="separate"/>
+      </w:r>
+      <w:r>
+        <w:rPr>
+          <w:noProof/>
+        </w:rPr>
+        <w:t>2</w:t>
+      </w:r>
+      <w:r>
+        <w:rPr>
+          <w:noProof/>
+        </w:rPr>
+        <w:fldChar w:fldCharType="end"/>
+      </w:r>
       <w:r>
         <w:t xml:space="preserve"> </w:t>
       </w:r>
@@ -6137,6 +6534,7 @@
       <w:bookmarkStart w:id="23" w:name="_Toc502949711"/>
       <w:proofErr w:type="spellStart"/>
       <w:r>
+        <w:lastRenderedPageBreak/>
         <w:t>Information</w:t>
       </w:r>
       <w:proofErr w:type="spellEnd"/>
@@ -6497,7 +6895,6 @@
               <w:rPr>
                 <w:bCs/>
               </w:rPr>
-              <w:lastRenderedPageBreak/>
               <w:t>192.168.1.2</w:t>
             </w:r>
           </w:p>
@@ -6694,6 +7091,7 @@
               <w:rPr>
                 <w:lang w:val="en-US"/>
               </w:rPr>
+              <w:lastRenderedPageBreak/>
               <w:t>10</w:t>
             </w:r>
             <w:r>
@@ -7526,7 +7924,6 @@
             </w:pPr>
             <w:proofErr w:type="spellStart"/>
             <w:r>
-              <w:lastRenderedPageBreak/>
               <w:t>tcp</w:t>
             </w:r>
             <w:proofErr w:type="spellEnd"/>
@@ -7567,7 +7964,6 @@
               <w:pStyle w:val="Resultmidotsikko"/>
             </w:pPr>
             <w:r>
-              <w:lastRenderedPageBreak/>
               <w:t>Results Summary</w:t>
             </w:r>
           </w:p>
@@ -8121,6 +8517,7 @@
               <w:rPr>
                 <w:color w:val="auto"/>
               </w:rPr>
+              <w:lastRenderedPageBreak/>
               <w:t>Synopsis:</w:t>
             </w:r>
           </w:p>
@@ -9204,7 +9601,6 @@
               <w:rPr>
                 <w:lang w:val="en-US"/>
               </w:rPr>
-              <w:lastRenderedPageBreak/>
               <w:t>tcp</w:t>
             </w:r>
             <w:proofErr w:type="spellEnd"/>
@@ -9433,6 +9829,7 @@
               <w:rPr>
                 <w:lang w:val="en-US"/>
               </w:rPr>
+              <w:lastRenderedPageBreak/>
               <w:t>tcp</w:t>
             </w:r>
             <w:proofErr w:type="spellEnd"/>
@@ -10179,7 +10576,6 @@
               <w:rPr>
                 <w:color w:val="auto"/>
               </w:rPr>
-              <w:lastRenderedPageBreak/>
               <w:t>Synopsis:</w:t>
             </w:r>
           </w:p>
@@ -10718,6 +11114,7 @@
               <w:rPr>
                 <w:color w:val="FFC000"/>
               </w:rPr>
+              <w:lastRenderedPageBreak/>
               <w:t>Vulnerability in DNS Server Could Allow Denial of Service</w:t>
             </w:r>
           </w:p>
@@ -12286,6 +12683,7 @@
               <w:spacing w:line="259" w:lineRule="auto"/>
             </w:pPr>
             <w:r>
+              <w:lastRenderedPageBreak/>
               <w:t>IP:</w:t>
             </w:r>
           </w:p>
@@ -13002,7 +13400,6 @@
               <w:rPr>
                 <w:lang w:val="en-US"/>
               </w:rPr>
-              <w:lastRenderedPageBreak/>
               <w:t>tcp</w:t>
             </w:r>
             <w:proofErr w:type="spellEnd"/>
@@ -17058,8 +17455,8 @@
               <w:pStyle w:val="Heading3"/>
               <w:ind w:left="1080"/>
             </w:pPr>
-            <w:bookmarkStart w:id="42" w:name="_Hlk502683600"/>
-            <w:bookmarkStart w:id="43" w:name="_Toc502949726"/>
+            <w:bookmarkStart w:id="42" w:name="_Toc502949726"/>
+            <w:bookmarkStart w:id="43" w:name="_Hlk502683600"/>
             <w:r>
               <w:rPr>
                 <w:rStyle w:val="Heading3Char"/>
@@ -17067,7 +17464,7 @@
               <w:lastRenderedPageBreak/>
               <w:t>DNS Server Could Allow Remote Code Execution</w:t>
             </w:r>
-            <w:bookmarkEnd w:id="43"/>
+            <w:bookmarkEnd w:id="42"/>
           </w:p>
           <w:p>
             <w:pPr>
@@ -17738,7 +18135,7 @@
           </w:p>
         </w:tc>
       </w:tr>
-      <w:bookmarkEnd w:id="42"/>
+      <w:bookmarkEnd w:id="43"/>
     </w:tbl>
     <w:p>
       <w:pPr>
@@ -18765,7 +19162,7 @@
             </wp:anchor>
           </w:drawing>
         </mc:Choice>
-        <mc:Fallback xmlns:w16se="http://schemas.microsoft.com/office/word/2015/wordml/symex" xmlns:w16cid="http://schemas.microsoft.com/office/word/2016/wordml/cid" xmlns:am3d="http://schemas.microsoft.com/office/drawing/2017/model3d" xmlns:aink="http://schemas.microsoft.com/office/drawing/2016/ink" xmlns:cx8="http://schemas.microsoft.com/office/drawing/2016/5/14/chartex" xmlns:cx7="http://schemas.microsoft.com/office/drawing/2016/5/13/chartex" xmlns:cx6="http://schemas.microsoft.com/office/drawing/2016/5/12/chartex" xmlns:cx5="http://schemas.microsoft.com/office/drawing/2016/5/11/chartex" xmlns:cx4="http://schemas.microsoft.com/office/drawing/2016/5/10/chartex" xmlns:cx3="http://schemas.microsoft.com/office/drawing/2016/5/9/chartex" xmlns:cx2="http://schemas.microsoft.com/office/drawing/2015/10/21/chartex" xmlns:cx1="http://schemas.microsoft.com/office/drawing/2015/9/8/chartex" xmlns:cx="http://schemas.microsoft.com/office/drawing/2014/chartex">
+        <mc:Fallback xmlns:cx="http://schemas.microsoft.com/office/drawing/2014/chartex" xmlns:cx1="http://schemas.microsoft.com/office/drawing/2015/9/8/chartex" xmlns:cx2="http://schemas.microsoft.com/office/drawing/2015/10/21/chartex" xmlns:cx3="http://schemas.microsoft.com/office/drawing/2016/5/9/chartex" xmlns:cx4="http://schemas.microsoft.com/office/drawing/2016/5/10/chartex" xmlns:cx5="http://schemas.microsoft.com/office/drawing/2016/5/11/chartex" xmlns:cx6="http://schemas.microsoft.com/office/drawing/2016/5/12/chartex" xmlns:cx7="http://schemas.microsoft.com/office/drawing/2016/5/13/chartex" xmlns:cx8="http://schemas.microsoft.com/office/drawing/2016/5/14/chartex" xmlns:aink="http://schemas.microsoft.com/office/drawing/2016/ink" xmlns:am3d="http://schemas.microsoft.com/office/drawing/2017/model3d" xmlns:w16cid="http://schemas.microsoft.com/office/word/2016/wordml/cid" xmlns:w16se="http://schemas.microsoft.com/office/word/2015/wordml/symex">
           <w:pict>
             <v:rect w14:anchorId="2F4BAF26" id="Suorakulmio 4" o:spid="_x0000_s1026" style="position:absolute;margin-left:0;margin-top:.1pt;width:27pt;height:729pt;z-index:-251657216;visibility:visible;mso-wrap-style:square;mso-width-percent:0;mso-height-percent:0;mso-wrap-distance-left:9pt;mso-wrap-distance-top:0;mso-wrap-distance-right:9pt;mso-wrap-distance-bottom:0;mso-position-horizontal:absolute;mso-position-horizontal-relative:text;mso-position-vertical:absolute;mso-position-vertical-relative:text;mso-width-percent:0;mso-height-percent:0;mso-width-relative:page;mso-height-relative:page;v-text-anchor:middle" o:gfxdata="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" fillcolor="#005a7d" stroked="f" strokecolor="#4a7ebb">
               <v:shadow opacity="22936f" origin=",.5" offset="0,.63889mm"/>
@@ -18788,7 +19185,6 @@
         <w:docPartUnique/>
       </w:docPartObj>
     </w:sdtPr>
-    <w:sdtEndPr/>
     <w:sdtContent>
       <w:p>
         <w:pPr>
@@ -18808,7 +19204,7 @@
           <w:rPr>
             <w:noProof/>
           </w:rPr>
-          <w:t>2</w:t>
+          <w:t>18</w:t>
         </w:r>
         <w:r>
           <w:fldChar w:fldCharType="end"/>
@@ -18834,7 +19230,6 @@
         <w:docPartUnique/>
       </w:docPartObj>
     </w:sdtPr>
-    <w:sdtEndPr/>
     <w:sdtContent>
       <w:p>
         <w:pPr>
@@ -25141,6 +25536,15 @@
 </file>
 
 <file path=customXml/item2.xml><?xml version="1.0" encoding="utf-8"?>
+<?mso-contentType ?>
+<FormTemplates xmlns="http://schemas.microsoft.com/sharepoint/v3/contenttype/forms">
+  <Display>DocumentLibraryForm</Display>
+  <Edit>DocumentLibraryForm</Edit>
+  <New>DocumentLibraryForm</New>
+</FormTemplates>
+</file>
+
+<file path=customXml/item3.xml><?xml version="1.0" encoding="utf-8"?>
 <ct:contentTypeSchema xmlns:ct="http://schemas.microsoft.com/office/2006/metadata/contentType" xmlns:ma="http://schemas.microsoft.com/office/2006/metadata/properties/metaAttributes" ct:_="" ma:_="" ma:contentTypeName="Asiakirja" ma:contentTypeID="0x010100543DDC2CCE060E4188A28C0FE66A4606" ma:contentTypeVersion="1" ma:contentTypeDescription="Luo uusi asiakirja." ma:contentTypeScope="" ma:versionID="97ca3126af39287753459cd3183d7de6">
   <xsd:schema xmlns:xsd="http://www.w3.org/2001/XMLSchema" xmlns:xs="http://www.w3.org/2001/XMLSchema" xmlns:p="http://schemas.microsoft.com/office/2006/metadata/properties" xmlns:ns2="9edc1acd-682f-4e7d-a5c9-f315cff7cb3d" targetNamespace="http://schemas.microsoft.com/office/2006/metadata/properties" ma:root="true" ma:fieldsID="91b88984e148664ecee30080f504eb99" ns2:_="">
     <xsd:import namespace="9edc1acd-682f-4e7d-a5c9-f315cff7cb3d"/>
@@ -25298,15 +25702,6 @@
 </ct:contentTypeSchema>
 </file>
 
-<file path=customXml/item3.xml><?xml version="1.0" encoding="utf-8"?>
-<?mso-contentType ?>
-<FormTemplates xmlns="http://schemas.microsoft.com/sharepoint/v3/contenttype/forms">
-  <Display>DocumentLibraryForm</Display>
-  <Edit>DocumentLibraryForm</Edit>
-  <New>DocumentLibraryForm</New>
-</FormTemplates>
-</file>
-
 <file path=customXml/item4.xml><?xml version="1.0" encoding="utf-8"?>
 <b:Sources xmlns:b="http://schemas.openxmlformats.org/officeDocument/2006/bibliography" xmlns="http://schemas.openxmlformats.org/officeDocument/2006/bibliography" SelectedStyle="\APASixthEditionOfficeOnline.xsl" StyleName="APA" Version="6"/>
 </file>
@@ -25322,6 +25717,14 @@
 </file>
 
 <file path=customXml/itemProps2.xml><?xml version="1.0" encoding="utf-8"?>
+<ds:datastoreItem xmlns:ds="http://schemas.openxmlformats.org/officeDocument/2006/customXml" ds:itemID="{B0E9C2FE-1EA5-4442-AFBA-787184B30638}">
+  <ds:schemaRefs>
+    <ds:schemaRef ds:uri="http://schemas.microsoft.com/sharepoint/v3/contenttype/forms"/>
+  </ds:schemaRefs>
+</ds:datastoreItem>
+</file>
+
+<file path=customXml/itemProps3.xml><?xml version="1.0" encoding="utf-8"?>
 <ds:datastoreItem xmlns:ds="http://schemas.openxmlformats.org/officeDocument/2006/customXml" ds:itemID="{751D0B3D-9DC3-457F-A4DF-7D78E5541DA3}">
   <ds:schemaRefs>
     <ds:schemaRef ds:uri="http://schemas.microsoft.com/office/2006/metadata/contentType"/>
@@ -25339,16 +25742,8 @@
 </ds:datastoreItem>
 </file>
 
-<file path=customXml/itemProps3.xml><?xml version="1.0" encoding="utf-8"?>
-<ds:datastoreItem xmlns:ds="http://schemas.openxmlformats.org/officeDocument/2006/customXml" ds:itemID="{B0E9C2FE-1EA5-4442-AFBA-787184B30638}">
-  <ds:schemaRefs>
-    <ds:schemaRef ds:uri="http://schemas.microsoft.com/sharepoint/v3/contenttype/forms"/>
-  </ds:schemaRefs>
-</ds:datastoreItem>
-</file>
-
 <file path=customXml/itemProps4.xml><?xml version="1.0" encoding="utf-8"?>
-<ds:datastoreItem xmlns:ds="http://schemas.openxmlformats.org/officeDocument/2006/customXml" ds:itemID="{88FCA4C3-86A8-4E19-A26C-EBFB92602E2E}">
+<ds:datastoreItem xmlns:ds="http://schemas.openxmlformats.org/officeDocument/2006/customXml" ds:itemID="{BA6580A1-C7C6-4388-B5C0-55F3B409395C}">
   <ds:schemaRefs>
     <ds:schemaRef ds:uri="http://schemas.openxmlformats.org/officeDocument/2006/bibliography"/>
   </ds:schemaRefs>

</xml_diff>